<commit_message>
Completed Russian rail coal export fact parsing
</commit_message>
<xml_diff>
--- a/docs/Changes.docx
+++ b/docs/Changes.docx
@@ -841,6 +841,15 @@
         </w:rPr>
         <w:t>Разработан ручной ввод данных</w:t>
       </w:r>
+      <w:r>
+        <w:rPr>
+          <w:rFonts w:ascii="Times New Roman" w:hAnsi="Times New Roman" w:cs="Times New Roman"/>
+          <w:sz w:val="28"/>
+          <w:szCs w:val="28"/>
+          <w:lang w:val="en-US"/>
+        </w:rPr>
+        <w:t>:</w:t>
+      </w:r>
     </w:p>
     <w:p>
       <w:pPr>
@@ -861,6 +870,15 @@
           <w:rFonts w:ascii="Times New Roman" w:hAnsi="Times New Roman" w:cs="Times New Roman"/>
           <w:sz w:val="28"/>
           <w:szCs w:val="28"/>
+          <w:lang w:val="en-US"/>
+        </w:rPr>
+        <w:t xml:space="preserve"> </w:t>
+      </w:r>
+      <w:r>
+        <w:rPr>
+          <w:rFonts w:ascii="Times New Roman" w:hAnsi="Times New Roman" w:cs="Times New Roman"/>
+          <w:sz w:val="28"/>
+          <w:szCs w:val="28"/>
         </w:rPr>
         <w:t>Разработана</w:t>
       </w:r>
@@ -913,9 +931,17 @@
           <w:rFonts w:ascii="Times New Roman" w:hAnsi="Times New Roman" w:cs="Times New Roman"/>
           <w:sz w:val="28"/>
           <w:szCs w:val="28"/>
-          <w:lang w:val="en-US"/>
-        </w:rPr>
-      </w:pPr>
+        </w:rPr>
+      </w:pPr>
+      <w:r>
+        <w:rPr>
+          <w:rFonts w:ascii="Times New Roman" w:hAnsi="Times New Roman" w:cs="Times New Roman"/>
+          <w:sz w:val="28"/>
+          <w:szCs w:val="28"/>
+          <w:lang w:val="en-US"/>
+        </w:rPr>
+        <w:t xml:space="preserve"> </w:t>
+      </w:r>
       <w:r>
         <w:rPr>
           <w:rFonts w:ascii="Times New Roman" w:hAnsi="Times New Roman" w:cs="Times New Roman"/>
@@ -929,7 +955,6 @@
           <w:rFonts w:ascii="Times New Roman" w:hAnsi="Times New Roman" w:cs="Times New Roman"/>
           <w:sz w:val="28"/>
           <w:szCs w:val="28"/>
-          <w:lang w:val="en-US"/>
         </w:rPr>
         <w:t>“</w:t>
       </w:r>
@@ -946,9 +971,17 @@
           <w:rFonts w:ascii="Times New Roman" w:hAnsi="Times New Roman" w:cs="Times New Roman"/>
           <w:sz w:val="28"/>
           <w:szCs w:val="28"/>
-          <w:lang w:val="en-US"/>
-        </w:rPr>
-        <w:t>” XLSX</w:t>
+        </w:rPr>
+        <w:t xml:space="preserve">” </w:t>
+      </w:r>
+      <w:r>
+        <w:rPr>
+          <w:rFonts w:ascii="Times New Roman" w:hAnsi="Times New Roman" w:cs="Times New Roman"/>
+          <w:sz w:val="28"/>
+          <w:szCs w:val="28"/>
+          <w:lang w:val="en-US"/>
+        </w:rPr>
+        <w:t>XLSX</w:t>
       </w:r>
       <w:r>
         <w:rPr>
@@ -970,9 +1003,16 @@
           <w:rFonts w:ascii="Times New Roman" w:hAnsi="Times New Roman" w:cs="Times New Roman"/>
           <w:sz w:val="28"/>
           <w:szCs w:val="28"/>
-          <w:lang w:val="en-US"/>
-        </w:rPr>
-      </w:pPr>
+        </w:rPr>
+      </w:pPr>
+      <w:r>
+        <w:rPr>
+          <w:rFonts w:ascii="Times New Roman" w:hAnsi="Times New Roman" w:cs="Times New Roman"/>
+          <w:sz w:val="28"/>
+          <w:szCs w:val="28"/>
+        </w:rPr>
+        <w:t xml:space="preserve"> </w:t>
+      </w:r>
       <w:r>
         <w:rPr>
           <w:rFonts w:ascii="Times New Roman" w:hAnsi="Times New Roman" w:cs="Times New Roman"/>
@@ -1004,7 +1044,6 @@
           <w:rFonts w:ascii="Times New Roman" w:hAnsi="Times New Roman" w:cs="Times New Roman"/>
           <w:sz w:val="28"/>
           <w:szCs w:val="28"/>
-          <w:lang w:val="en-US"/>
         </w:rPr>
         <w:t>“</w:t>
       </w:r>
@@ -1021,9 +1060,17 @@
           <w:rFonts w:ascii="Times New Roman" w:hAnsi="Times New Roman" w:cs="Times New Roman"/>
           <w:sz w:val="28"/>
           <w:szCs w:val="28"/>
-          <w:lang w:val="en-US"/>
-        </w:rPr>
-        <w:t>” XLSX</w:t>
+        </w:rPr>
+        <w:t xml:space="preserve">” </w:t>
+      </w:r>
+      <w:r>
+        <w:rPr>
+          <w:rFonts w:ascii="Times New Roman" w:hAnsi="Times New Roman" w:cs="Times New Roman"/>
+          <w:sz w:val="28"/>
+          <w:szCs w:val="28"/>
+          <w:lang w:val="en-US"/>
+        </w:rPr>
+        <w:t>XLSX</w:t>
       </w:r>
       <w:r>
         <w:rPr>
@@ -1442,6 +1489,475 @@
           <w:szCs w:val="28"/>
         </w:rPr>
         <w:t xml:space="preserve"> по расписанию</w:t>
+      </w:r>
+    </w:p>
+    <w:p>
+      <w:pPr>
+        <w:rPr>
+          <w:rFonts w:ascii="Times New Roman" w:hAnsi="Times New Roman" w:cs="Times New Roman"/>
+          <w:sz w:val="28"/>
+          <w:szCs w:val="28"/>
+        </w:rPr>
+      </w:pPr>
+    </w:p>
+    <w:p>
+      <w:pPr>
+        <w:rPr>
+          <w:rFonts w:ascii="Times New Roman" w:hAnsi="Times New Roman" w:cs="Times New Roman"/>
+          <w:b/>
+          <w:bCs/>
+          <w:sz w:val="28"/>
+          <w:szCs w:val="28"/>
+          <w:lang w:val="en-US"/>
+        </w:rPr>
+      </w:pPr>
+      <w:r>
+        <w:rPr>
+          <w:rFonts w:ascii="Times New Roman" w:hAnsi="Times New Roman" w:cs="Times New Roman"/>
+          <w:b/>
+          <w:bCs/>
+          <w:sz w:val="28"/>
+          <w:szCs w:val="28"/>
+        </w:rPr>
+        <w:t xml:space="preserve">Обновление от </w:t>
+      </w:r>
+      <w:r>
+        <w:rPr>
+          <w:rFonts w:ascii="Times New Roman" w:hAnsi="Times New Roman" w:cs="Times New Roman"/>
+          <w:b/>
+          <w:bCs/>
+          <w:sz w:val="28"/>
+          <w:szCs w:val="28"/>
+          <w:lang w:val="en-US"/>
+        </w:rPr>
+        <w:t>18.10.23.</w:t>
+      </w:r>
+    </w:p>
+    <w:p>
+      <w:pPr>
+        <w:pStyle w:val="a3"/>
+        <w:numPr>
+          <w:ilvl w:val="0"/>
+          <w:numId w:val="7"/>
+        </w:numPr>
+        <w:rPr>
+          <w:rFonts w:ascii="Times New Roman" w:hAnsi="Times New Roman" w:cs="Times New Roman"/>
+          <w:sz w:val="28"/>
+          <w:szCs w:val="28"/>
+        </w:rPr>
+      </w:pPr>
+      <w:r>
+        <w:rPr>
+          <w:rFonts w:ascii="Times New Roman" w:hAnsi="Times New Roman" w:cs="Times New Roman"/>
+          <w:sz w:val="28"/>
+          <w:szCs w:val="28"/>
+        </w:rPr>
+        <w:t>Разработан</w:t>
+      </w:r>
+      <w:r>
+        <w:rPr>
+          <w:rFonts w:ascii="Times New Roman" w:hAnsi="Times New Roman" w:cs="Times New Roman"/>
+          <w:sz w:val="28"/>
+          <w:szCs w:val="28"/>
+        </w:rPr>
+        <w:t xml:space="preserve"> </w:t>
+      </w:r>
+      <w:proofErr w:type="spellStart"/>
+      <w:r>
+        <w:rPr>
+          <w:rFonts w:ascii="Times New Roman" w:hAnsi="Times New Roman" w:cs="Times New Roman"/>
+          <w:sz w:val="28"/>
+          <w:szCs w:val="28"/>
+        </w:rPr>
+        <w:t>парсинг</w:t>
+      </w:r>
+      <w:proofErr w:type="spellEnd"/>
+      <w:r>
+        <w:rPr>
+          <w:rFonts w:ascii="Times New Roman" w:hAnsi="Times New Roman" w:cs="Times New Roman"/>
+          <w:sz w:val="28"/>
+          <w:szCs w:val="28"/>
+        </w:rPr>
+        <w:t xml:space="preserve"> Ж</w:t>
+      </w:r>
+      <w:r>
+        <w:rPr>
+          <w:rFonts w:ascii="Times New Roman" w:hAnsi="Times New Roman" w:cs="Times New Roman"/>
+          <w:sz w:val="28"/>
+          <w:szCs w:val="28"/>
+        </w:rPr>
+        <w:t>/</w:t>
+      </w:r>
+      <w:r>
+        <w:rPr>
+          <w:rFonts w:ascii="Times New Roman" w:hAnsi="Times New Roman" w:cs="Times New Roman"/>
+          <w:sz w:val="28"/>
+          <w:szCs w:val="28"/>
+        </w:rPr>
+        <w:t>Д перевозок</w:t>
+      </w:r>
+      <w:r>
+        <w:rPr>
+          <w:rFonts w:ascii="Times New Roman" w:hAnsi="Times New Roman" w:cs="Times New Roman"/>
+          <w:sz w:val="28"/>
+          <w:szCs w:val="28"/>
+        </w:rPr>
+        <w:t>:</w:t>
+      </w:r>
+    </w:p>
+    <w:p>
+      <w:pPr>
+        <w:pStyle w:val="a3"/>
+        <w:numPr>
+          <w:ilvl w:val="1"/>
+          <w:numId w:val="7"/>
+        </w:numPr>
+        <w:rPr>
+          <w:rFonts w:ascii="Times New Roman" w:hAnsi="Times New Roman" w:cs="Times New Roman"/>
+          <w:sz w:val="28"/>
+          <w:szCs w:val="28"/>
+          <w:lang w:val="en-US"/>
+        </w:rPr>
+      </w:pPr>
+      <w:r>
+        <w:rPr>
+          <w:rFonts w:ascii="Times New Roman" w:hAnsi="Times New Roman" w:cs="Times New Roman"/>
+          <w:sz w:val="28"/>
+          <w:szCs w:val="28"/>
+        </w:rPr>
+        <w:t xml:space="preserve"> </w:t>
+      </w:r>
+      <w:r>
+        <w:rPr>
+          <w:rFonts w:ascii="Times New Roman" w:hAnsi="Times New Roman" w:cs="Times New Roman"/>
+          <w:sz w:val="28"/>
+          <w:szCs w:val="28"/>
+        </w:rPr>
+        <w:t>Добавлена</w:t>
+      </w:r>
+      <w:r>
+        <w:rPr>
+          <w:rFonts w:ascii="Times New Roman" w:hAnsi="Times New Roman" w:cs="Times New Roman"/>
+          <w:sz w:val="28"/>
+          <w:szCs w:val="28"/>
+          <w:lang w:val="en-US"/>
+        </w:rPr>
+        <w:t xml:space="preserve"> </w:t>
+      </w:r>
+      <w:r>
+        <w:rPr>
+          <w:rFonts w:ascii="Times New Roman" w:hAnsi="Times New Roman" w:cs="Times New Roman"/>
+          <w:sz w:val="28"/>
+          <w:szCs w:val="28"/>
+        </w:rPr>
+        <w:t>таблица</w:t>
+      </w:r>
+      <w:r>
+        <w:rPr>
+          <w:rFonts w:ascii="Times New Roman" w:hAnsi="Times New Roman" w:cs="Times New Roman"/>
+          <w:sz w:val="28"/>
+          <w:szCs w:val="28"/>
+          <w:lang w:val="en-US"/>
+        </w:rPr>
+        <w:t xml:space="preserve"> </w:t>
+      </w:r>
+      <w:proofErr w:type="spellStart"/>
+      <w:r>
+        <w:rPr>
+          <w:rFonts w:ascii="Times New Roman" w:hAnsi="Times New Roman" w:cs="Times New Roman"/>
+          <w:i/>
+          <w:iCs/>
+          <w:sz w:val="28"/>
+          <w:szCs w:val="28"/>
+          <w:lang w:val="en-US"/>
+        </w:rPr>
+        <w:t>coal_rail_exports</w:t>
+      </w:r>
+      <w:proofErr w:type="spellEnd"/>
+    </w:p>
+    <w:p>
+      <w:pPr>
+        <w:pStyle w:val="a3"/>
+        <w:numPr>
+          <w:ilvl w:val="1"/>
+          <w:numId w:val="7"/>
+        </w:numPr>
+        <w:rPr>
+          <w:rFonts w:ascii="Times New Roman" w:hAnsi="Times New Roman" w:cs="Times New Roman"/>
+          <w:sz w:val="28"/>
+          <w:szCs w:val="28"/>
+          <w:lang w:val="en-US"/>
+        </w:rPr>
+      </w:pPr>
+      <w:r>
+        <w:rPr>
+          <w:rFonts w:ascii="Times New Roman" w:hAnsi="Times New Roman" w:cs="Times New Roman"/>
+          <w:sz w:val="28"/>
+          <w:szCs w:val="28"/>
+          <w:lang w:val="en-US"/>
+        </w:rPr>
+        <w:t xml:space="preserve"> </w:t>
+      </w:r>
+      <w:r>
+        <w:rPr>
+          <w:rFonts w:ascii="Times New Roman" w:hAnsi="Times New Roman" w:cs="Times New Roman"/>
+          <w:sz w:val="28"/>
+          <w:szCs w:val="28"/>
+        </w:rPr>
+        <w:t>Добавлено</w:t>
+      </w:r>
+      <w:r>
+        <w:rPr>
+          <w:rFonts w:ascii="Times New Roman" w:hAnsi="Times New Roman" w:cs="Times New Roman"/>
+          <w:sz w:val="28"/>
+          <w:szCs w:val="28"/>
+          <w:lang w:val="en-US"/>
+        </w:rPr>
+        <w:t xml:space="preserve"> </w:t>
+      </w:r>
+      <w:r>
+        <w:rPr>
+          <w:rFonts w:ascii="Times New Roman" w:hAnsi="Times New Roman" w:cs="Times New Roman"/>
+          <w:sz w:val="28"/>
+          <w:szCs w:val="28"/>
+        </w:rPr>
+        <w:t>скачивание</w:t>
+      </w:r>
+      <w:r>
+        <w:rPr>
+          <w:rFonts w:ascii="Times New Roman" w:hAnsi="Times New Roman" w:cs="Times New Roman"/>
+          <w:sz w:val="28"/>
+          <w:szCs w:val="28"/>
+          <w:lang w:val="en-US"/>
+        </w:rPr>
+        <w:t xml:space="preserve"> </w:t>
+      </w:r>
+      <w:r>
+        <w:rPr>
+          <w:rFonts w:ascii="Times New Roman" w:hAnsi="Times New Roman" w:cs="Times New Roman"/>
+          <w:sz w:val="28"/>
+          <w:szCs w:val="28"/>
+          <w:lang w:val="en-US"/>
+        </w:rPr>
+        <w:t xml:space="preserve">XLSX </w:t>
+      </w:r>
+      <w:r>
+        <w:rPr>
+          <w:rFonts w:ascii="Times New Roman" w:hAnsi="Times New Roman" w:cs="Times New Roman"/>
+          <w:sz w:val="28"/>
+          <w:szCs w:val="28"/>
+        </w:rPr>
+        <w:t>файла</w:t>
+      </w:r>
+      <w:r>
+        <w:rPr>
+          <w:rFonts w:ascii="Times New Roman" w:hAnsi="Times New Roman" w:cs="Times New Roman"/>
+          <w:sz w:val="28"/>
+          <w:szCs w:val="28"/>
+          <w:lang w:val="en-US"/>
+        </w:rPr>
+        <w:t xml:space="preserve"> </w:t>
+      </w:r>
+      <w:r>
+        <w:rPr>
+          <w:rFonts w:ascii="Times New Roman" w:hAnsi="Times New Roman" w:cs="Times New Roman"/>
+          <w:sz w:val="28"/>
+          <w:szCs w:val="28"/>
+        </w:rPr>
+        <w:t>для</w:t>
+      </w:r>
+      <w:r>
+        <w:rPr>
+          <w:rFonts w:ascii="Times New Roman" w:hAnsi="Times New Roman" w:cs="Times New Roman"/>
+          <w:sz w:val="28"/>
+          <w:szCs w:val="28"/>
+          <w:lang w:val="en-US"/>
+        </w:rPr>
+        <w:t xml:space="preserve"> </w:t>
+      </w:r>
+      <w:proofErr w:type="spellStart"/>
+      <w:r>
+        <w:rPr>
+          <w:rFonts w:ascii="Times New Roman" w:hAnsi="Times New Roman" w:cs="Times New Roman"/>
+          <w:sz w:val="28"/>
+          <w:szCs w:val="28"/>
+        </w:rPr>
+        <w:t>парсинга</w:t>
+      </w:r>
+      <w:proofErr w:type="spellEnd"/>
+      <w:r>
+        <w:rPr>
+          <w:rFonts w:ascii="Times New Roman" w:hAnsi="Times New Roman" w:cs="Times New Roman"/>
+          <w:sz w:val="28"/>
+          <w:szCs w:val="28"/>
+          <w:lang w:val="en-US"/>
+        </w:rPr>
+        <w:t xml:space="preserve"> (</w:t>
+      </w:r>
+      <w:r>
+        <w:rPr>
+          <w:rFonts w:ascii="Times New Roman" w:hAnsi="Times New Roman" w:cs="Times New Roman"/>
+          <w:i/>
+          <w:iCs/>
+          <w:sz w:val="28"/>
+          <w:szCs w:val="28"/>
+          <w:lang w:val="en-US"/>
+        </w:rPr>
+        <w:t>Russian rail coal export fact</w:t>
+      </w:r>
+      <w:r>
+        <w:rPr>
+          <w:rFonts w:ascii="Times New Roman" w:hAnsi="Times New Roman" w:cs="Times New Roman"/>
+          <w:sz w:val="28"/>
+          <w:szCs w:val="28"/>
+          <w:lang w:val="en-US"/>
+        </w:rPr>
+        <w:t>)</w:t>
+      </w:r>
+    </w:p>
+    <w:p>
+      <w:pPr>
+        <w:pStyle w:val="a3"/>
+        <w:numPr>
+          <w:ilvl w:val="1"/>
+          <w:numId w:val="7"/>
+        </w:numPr>
+        <w:rPr>
+          <w:rFonts w:ascii="Times New Roman" w:hAnsi="Times New Roman" w:cs="Times New Roman"/>
+          <w:sz w:val="28"/>
+          <w:szCs w:val="28"/>
+        </w:rPr>
+      </w:pPr>
+      <w:r>
+        <w:rPr>
+          <w:rFonts w:ascii="Times New Roman" w:hAnsi="Times New Roman" w:cs="Times New Roman"/>
+          <w:sz w:val="28"/>
+          <w:szCs w:val="28"/>
+          <w:lang w:val="en-US"/>
+        </w:rPr>
+        <w:t xml:space="preserve"> </w:t>
+      </w:r>
+      <w:r>
+        <w:rPr>
+          <w:rFonts w:ascii="Times New Roman" w:hAnsi="Times New Roman" w:cs="Times New Roman"/>
+          <w:sz w:val="28"/>
+          <w:szCs w:val="28"/>
+        </w:rPr>
+        <w:t xml:space="preserve">Добавлен </w:t>
+      </w:r>
+      <w:proofErr w:type="spellStart"/>
+      <w:r>
+        <w:rPr>
+          <w:rFonts w:ascii="Times New Roman" w:hAnsi="Times New Roman" w:cs="Times New Roman"/>
+          <w:sz w:val="28"/>
+          <w:szCs w:val="28"/>
+        </w:rPr>
+        <w:t>парсинг</w:t>
+      </w:r>
+      <w:proofErr w:type="spellEnd"/>
+      <w:r>
+        <w:rPr>
+          <w:rFonts w:ascii="Times New Roman" w:hAnsi="Times New Roman" w:cs="Times New Roman"/>
+          <w:sz w:val="28"/>
+          <w:szCs w:val="28"/>
+        </w:rPr>
+        <w:t xml:space="preserve"> скачанного файла </w:t>
+      </w:r>
+      <w:r>
+        <w:rPr>
+          <w:rFonts w:ascii="Times New Roman" w:hAnsi="Times New Roman" w:cs="Times New Roman"/>
+          <w:sz w:val="28"/>
+          <w:szCs w:val="28"/>
+          <w:lang w:val="en-US"/>
+        </w:rPr>
+        <w:t>XLSX</w:t>
+      </w:r>
+    </w:p>
+    <w:p>
+      <w:pPr>
+        <w:pStyle w:val="a3"/>
+        <w:numPr>
+          <w:ilvl w:val="1"/>
+          <w:numId w:val="7"/>
+        </w:numPr>
+        <w:rPr>
+          <w:rFonts w:ascii="Times New Roman" w:hAnsi="Times New Roman" w:cs="Times New Roman"/>
+          <w:sz w:val="28"/>
+          <w:szCs w:val="28"/>
+        </w:rPr>
+      </w:pPr>
+      <w:r>
+        <w:rPr>
+          <w:rFonts w:ascii="Times New Roman" w:hAnsi="Times New Roman" w:cs="Times New Roman"/>
+          <w:sz w:val="28"/>
+          <w:szCs w:val="28"/>
+        </w:rPr>
+        <w:t xml:space="preserve"> </w:t>
+      </w:r>
+      <w:r>
+        <w:rPr>
+          <w:rFonts w:ascii="Times New Roman" w:hAnsi="Times New Roman" w:cs="Times New Roman"/>
+          <w:sz w:val="28"/>
+          <w:szCs w:val="28"/>
+        </w:rPr>
+        <w:t xml:space="preserve">Добавлен лист в </w:t>
+      </w:r>
+      <w:r>
+        <w:rPr>
+          <w:rFonts w:ascii="Times New Roman" w:hAnsi="Times New Roman" w:cs="Times New Roman"/>
+          <w:sz w:val="28"/>
+          <w:szCs w:val="28"/>
+          <w:lang w:val="en-US"/>
+        </w:rPr>
+        <w:t>Excel</w:t>
+      </w:r>
+      <w:r>
+        <w:rPr>
+          <w:rFonts w:ascii="Times New Roman" w:hAnsi="Times New Roman" w:cs="Times New Roman"/>
+          <w:sz w:val="28"/>
+          <w:szCs w:val="28"/>
+        </w:rPr>
+        <w:t xml:space="preserve"> </w:t>
+      </w:r>
+      <w:r>
+        <w:rPr>
+          <w:rFonts w:ascii="Times New Roman" w:hAnsi="Times New Roman" w:cs="Times New Roman"/>
+          <w:sz w:val="28"/>
+          <w:szCs w:val="28"/>
+        </w:rPr>
+        <w:t xml:space="preserve">файл ручного ввода и </w:t>
+      </w:r>
+      <w:proofErr w:type="spellStart"/>
+      <w:r>
+        <w:rPr>
+          <w:rFonts w:ascii="Times New Roman" w:hAnsi="Times New Roman" w:cs="Times New Roman"/>
+          <w:sz w:val="28"/>
+          <w:szCs w:val="28"/>
+        </w:rPr>
+        <w:t>парсинг</w:t>
+      </w:r>
+      <w:proofErr w:type="spellEnd"/>
+    </w:p>
+    <w:p>
+      <w:pPr>
+        <w:pStyle w:val="a3"/>
+        <w:numPr>
+          <w:ilvl w:val="0"/>
+          <w:numId w:val="7"/>
+        </w:numPr>
+        <w:rPr>
+          <w:rFonts w:ascii="Times New Roman" w:hAnsi="Times New Roman" w:cs="Times New Roman"/>
+          <w:sz w:val="28"/>
+          <w:szCs w:val="28"/>
+        </w:rPr>
+      </w:pPr>
+      <w:r>
+        <w:rPr>
+          <w:rFonts w:ascii="Times New Roman" w:hAnsi="Times New Roman" w:cs="Times New Roman"/>
+          <w:sz w:val="28"/>
+          <w:szCs w:val="28"/>
+        </w:rPr>
+        <w:t>Мелкие исправления</w:t>
       </w:r>
     </w:p>
     <w:sectPr>
@@ -1629,6 +2145,92 @@
     </w:lvl>
   </w:abstractNum>
   <w:abstractNum w:abstractNumId="2" w15:restartNumberingAfterBreak="0">
+    <w:nsid w:val="34C65BC0"/>
+    <w:multiLevelType w:val="multilevel"/>
+    <w:tmpl w:val="0419001F"/>
+    <w:lvl w:ilvl="0">
+      <w:start w:val="1"/>
+      <w:numFmt w:val="decimal"/>
+      <w:lvlText w:val="%1."/>
+      <w:lvlJc w:val="left"/>
+      <w:pPr>
+        <w:ind w:left="360" w:hanging="360"/>
+      </w:pPr>
+    </w:lvl>
+    <w:lvl w:ilvl="1">
+      <w:start w:val="1"/>
+      <w:numFmt w:val="decimal"/>
+      <w:lvlText w:val="%1.%2."/>
+      <w:lvlJc w:val="left"/>
+      <w:pPr>
+        <w:ind w:left="792" w:hanging="432"/>
+      </w:pPr>
+    </w:lvl>
+    <w:lvl w:ilvl="2">
+      <w:start w:val="1"/>
+      <w:numFmt w:val="decimal"/>
+      <w:lvlText w:val="%1.%2.%3."/>
+      <w:lvlJc w:val="left"/>
+      <w:pPr>
+        <w:ind w:left="1224" w:hanging="504"/>
+      </w:pPr>
+    </w:lvl>
+    <w:lvl w:ilvl="3">
+      <w:start w:val="1"/>
+      <w:numFmt w:val="decimal"/>
+      <w:lvlText w:val="%1.%2.%3.%4."/>
+      <w:lvlJc w:val="left"/>
+      <w:pPr>
+        <w:ind w:left="1728" w:hanging="648"/>
+      </w:pPr>
+    </w:lvl>
+    <w:lvl w:ilvl="4">
+      <w:start w:val="1"/>
+      <w:numFmt w:val="decimal"/>
+      <w:lvlText w:val="%1.%2.%3.%4.%5."/>
+      <w:lvlJc w:val="left"/>
+      <w:pPr>
+        <w:ind w:left="2232" w:hanging="792"/>
+      </w:pPr>
+    </w:lvl>
+    <w:lvl w:ilvl="5">
+      <w:start w:val="1"/>
+      <w:numFmt w:val="decimal"/>
+      <w:lvlText w:val="%1.%2.%3.%4.%5.%6."/>
+      <w:lvlJc w:val="left"/>
+      <w:pPr>
+        <w:ind w:left="2736" w:hanging="936"/>
+      </w:pPr>
+    </w:lvl>
+    <w:lvl w:ilvl="6">
+      <w:start w:val="1"/>
+      <w:numFmt w:val="decimal"/>
+      <w:lvlText w:val="%1.%2.%3.%4.%5.%6.%7."/>
+      <w:lvlJc w:val="left"/>
+      <w:pPr>
+        <w:ind w:left="3240" w:hanging="1080"/>
+      </w:pPr>
+    </w:lvl>
+    <w:lvl w:ilvl="7">
+      <w:start w:val="1"/>
+      <w:numFmt w:val="decimal"/>
+      <w:lvlText w:val="%1.%2.%3.%4.%5.%6.%7.%8."/>
+      <w:lvlJc w:val="left"/>
+      <w:pPr>
+        <w:ind w:left="3744" w:hanging="1224"/>
+      </w:pPr>
+    </w:lvl>
+    <w:lvl w:ilvl="8">
+      <w:start w:val="1"/>
+      <w:numFmt w:val="decimal"/>
+      <w:lvlText w:val="%1.%2.%3.%4.%5.%6.%7.%8.%9."/>
+      <w:lvlJc w:val="left"/>
+      <w:pPr>
+        <w:ind w:left="4320" w:hanging="1440"/>
+      </w:pPr>
+    </w:lvl>
+  </w:abstractNum>
+  <w:abstractNum w:abstractNumId="3" w15:restartNumberingAfterBreak="0">
     <w:nsid w:val="53AA6948"/>
     <w:multiLevelType w:val="multilevel"/>
     <w:tmpl w:val="0419001F"/>
@@ -1714,7 +2316,7 @@
       </w:pPr>
     </w:lvl>
   </w:abstractNum>
-  <w:abstractNum w:abstractNumId="3" w15:restartNumberingAfterBreak="0">
+  <w:abstractNum w:abstractNumId="4" w15:restartNumberingAfterBreak="0">
     <w:nsid w:val="60FA20C5"/>
     <w:multiLevelType w:val="hybridMultilevel"/>
     <w:tmpl w:val="A2B6C824"/>
@@ -1804,10 +2406,10 @@
       </w:pPr>
     </w:lvl>
   </w:abstractNum>
-  <w:abstractNum w:abstractNumId="4" w15:restartNumberingAfterBreak="0">
+  <w:abstractNum w:abstractNumId="5" w15:restartNumberingAfterBreak="0">
     <w:nsid w:val="7B176428"/>
     <w:multiLevelType w:val="hybridMultilevel"/>
-    <w:tmpl w:val="56EE5FD0"/>
+    <w:tmpl w:val="8BA85038"/>
     <w:lvl w:ilvl="0" w:tplc="0419000F">
       <w:start w:val="1"/>
       <w:numFmt w:val="decimal"/>
@@ -1890,7 +2492,7 @@
       </w:pPr>
     </w:lvl>
   </w:abstractNum>
-  <w:abstractNum w:abstractNumId="5" w15:restartNumberingAfterBreak="0">
+  <w:abstractNum w:abstractNumId="6" w15:restartNumberingAfterBreak="0">
     <w:nsid w:val="7B3A3145"/>
     <w:multiLevelType w:val="multilevel"/>
     <w:tmpl w:val="0419001F"/>
@@ -1977,22 +2579,25 @@
     </w:lvl>
   </w:abstractNum>
   <w:num w:numId="1" w16cid:durableId="619339043">
-    <w:abstractNumId w:val="5"/>
+    <w:abstractNumId w:val="6"/>
   </w:num>
   <w:num w:numId="2" w16cid:durableId="1532063590">
-    <w:abstractNumId w:val="2"/>
+    <w:abstractNumId w:val="3"/>
   </w:num>
   <w:num w:numId="3" w16cid:durableId="1633975384">
     <w:abstractNumId w:val="1"/>
   </w:num>
   <w:num w:numId="4" w16cid:durableId="239876708">
-    <w:abstractNumId w:val="3"/>
+    <w:abstractNumId w:val="4"/>
   </w:num>
   <w:num w:numId="5" w16cid:durableId="913122984">
     <w:abstractNumId w:val="0"/>
   </w:num>
   <w:num w:numId="6" w16cid:durableId="1753239643">
-    <w:abstractNumId w:val="4"/>
+    <w:abstractNumId w:val="5"/>
+  </w:num>
+  <w:num w:numId="7" w16cid:durableId="779031727">
+    <w:abstractNumId w:val="2"/>
   </w:num>
 </w:numbering>
 </file>

</xml_diff>

<commit_message>
Added time log file handler
</commit_message>
<xml_diff>
--- a/docs/Changes.docx
+++ b/docs/Changes.docx
@@ -1232,7 +1232,6 @@
         </w:rPr>
         <w:t xml:space="preserve">Прописаны абсолютные пути к </w:t>
       </w:r>
-      <w:proofErr w:type="gramStart"/>
       <w:r>
         <w:rPr>
           <w:rFonts w:ascii="Times New Roman" w:hAnsi="Times New Roman" w:cs="Times New Roman"/>
@@ -1267,7 +1266,6 @@
         <w:t>json</w:t>
       </w:r>
       <w:proofErr w:type="spellEnd"/>
-      <w:proofErr w:type="gramEnd"/>
       <w:r>
         <w:rPr>
           <w:rFonts w:ascii="Times New Roman" w:hAnsi="Times New Roman" w:cs="Times New Roman"/>
@@ -1958,6 +1956,101 @@
           <w:szCs w:val="28"/>
         </w:rPr>
         <w:t>Мелкие исправления</w:t>
+      </w:r>
+    </w:p>
+    <w:p>
+      <w:pPr>
+        <w:rPr>
+          <w:rFonts w:ascii="Times New Roman" w:hAnsi="Times New Roman" w:cs="Times New Roman"/>
+          <w:sz w:val="28"/>
+          <w:szCs w:val="28"/>
+        </w:rPr>
+      </w:pPr>
+      <w:r>
+        <w:rPr>
+          <w:rFonts w:ascii="Times New Roman" w:hAnsi="Times New Roman" w:cs="Times New Roman"/>
+          <w:sz w:val="28"/>
+          <w:szCs w:val="28"/>
+        </w:rPr>
+        <w:br w:type="page"/>
+      </w:r>
+    </w:p>
+    <w:p>
+      <w:pPr>
+        <w:rPr>
+          <w:rFonts w:ascii="Times New Roman" w:hAnsi="Times New Roman" w:cs="Times New Roman"/>
+          <w:b/>
+          <w:bCs/>
+          <w:sz w:val="28"/>
+          <w:szCs w:val="28"/>
+          <w:lang w:val="en-US"/>
+        </w:rPr>
+      </w:pPr>
+      <w:r>
+        <w:rPr>
+          <w:rFonts w:ascii="Times New Roman" w:hAnsi="Times New Roman" w:cs="Times New Roman"/>
+          <w:b/>
+          <w:bCs/>
+          <w:sz w:val="28"/>
+          <w:szCs w:val="28"/>
+        </w:rPr>
+        <w:lastRenderedPageBreak/>
+        <w:t>Обновление от 22</w:t>
+      </w:r>
+      <w:r>
+        <w:rPr>
+          <w:rFonts w:ascii="Times New Roman" w:hAnsi="Times New Roman" w:cs="Times New Roman"/>
+          <w:b/>
+          <w:bCs/>
+          <w:sz w:val="28"/>
+          <w:szCs w:val="28"/>
+          <w:lang w:val="en-US"/>
+        </w:rPr>
+        <w:t>.10.23.</w:t>
+      </w:r>
+    </w:p>
+    <w:p>
+      <w:pPr>
+        <w:pStyle w:val="a3"/>
+        <w:numPr>
+          <w:ilvl w:val="0"/>
+          <w:numId w:val="8"/>
+        </w:numPr>
+        <w:rPr>
+          <w:rFonts w:ascii="Times New Roman" w:hAnsi="Times New Roman" w:cs="Times New Roman"/>
+          <w:sz w:val="28"/>
+          <w:szCs w:val="28"/>
+        </w:rPr>
+      </w:pPr>
+      <w:r>
+        <w:rPr>
+          <w:rFonts w:ascii="Times New Roman" w:hAnsi="Times New Roman" w:cs="Times New Roman"/>
+          <w:sz w:val="28"/>
+          <w:szCs w:val="28"/>
+        </w:rPr>
+        <w:t>Добавлено разделение лог-файлов по дням</w:t>
+      </w:r>
+    </w:p>
+    <w:p>
+      <w:pPr>
+        <w:pStyle w:val="a3"/>
+        <w:numPr>
+          <w:ilvl w:val="0"/>
+          <w:numId w:val="8"/>
+        </w:numPr>
+        <w:rPr>
+          <w:rFonts w:ascii="Times New Roman" w:hAnsi="Times New Roman" w:cs="Times New Roman"/>
+          <w:sz w:val="28"/>
+          <w:szCs w:val="28"/>
+        </w:rPr>
+      </w:pPr>
+      <w:r>
+        <w:rPr>
+          <w:rFonts w:ascii="Times New Roman" w:hAnsi="Times New Roman" w:cs="Times New Roman"/>
+          <w:sz w:val="28"/>
+          <w:szCs w:val="28"/>
+        </w:rPr>
+        <w:t>Добавлено закрытие веб-драйвера вне зависимости от статуса выполнения задачи</w:t>
       </w:r>
     </w:p>
     <w:sectPr>
@@ -2231,6 +2324,92 @@
     </w:lvl>
   </w:abstractNum>
   <w:abstractNum w:abstractNumId="3" w15:restartNumberingAfterBreak="0">
+    <w:nsid w:val="3E9B0CBE"/>
+    <w:multiLevelType w:val="multilevel"/>
+    <w:tmpl w:val="0419001F"/>
+    <w:lvl w:ilvl="0">
+      <w:start w:val="1"/>
+      <w:numFmt w:val="decimal"/>
+      <w:lvlText w:val="%1."/>
+      <w:lvlJc w:val="left"/>
+      <w:pPr>
+        <w:ind w:left="360" w:hanging="360"/>
+      </w:pPr>
+    </w:lvl>
+    <w:lvl w:ilvl="1">
+      <w:start w:val="1"/>
+      <w:numFmt w:val="decimal"/>
+      <w:lvlText w:val="%1.%2."/>
+      <w:lvlJc w:val="left"/>
+      <w:pPr>
+        <w:ind w:left="792" w:hanging="432"/>
+      </w:pPr>
+    </w:lvl>
+    <w:lvl w:ilvl="2">
+      <w:start w:val="1"/>
+      <w:numFmt w:val="decimal"/>
+      <w:lvlText w:val="%1.%2.%3."/>
+      <w:lvlJc w:val="left"/>
+      <w:pPr>
+        <w:ind w:left="1224" w:hanging="504"/>
+      </w:pPr>
+    </w:lvl>
+    <w:lvl w:ilvl="3">
+      <w:start w:val="1"/>
+      <w:numFmt w:val="decimal"/>
+      <w:lvlText w:val="%1.%2.%3.%4."/>
+      <w:lvlJc w:val="left"/>
+      <w:pPr>
+        <w:ind w:left="1728" w:hanging="648"/>
+      </w:pPr>
+    </w:lvl>
+    <w:lvl w:ilvl="4">
+      <w:start w:val="1"/>
+      <w:numFmt w:val="decimal"/>
+      <w:lvlText w:val="%1.%2.%3.%4.%5."/>
+      <w:lvlJc w:val="left"/>
+      <w:pPr>
+        <w:ind w:left="2232" w:hanging="792"/>
+      </w:pPr>
+    </w:lvl>
+    <w:lvl w:ilvl="5">
+      <w:start w:val="1"/>
+      <w:numFmt w:val="decimal"/>
+      <w:lvlText w:val="%1.%2.%3.%4.%5.%6."/>
+      <w:lvlJc w:val="left"/>
+      <w:pPr>
+        <w:ind w:left="2736" w:hanging="936"/>
+      </w:pPr>
+    </w:lvl>
+    <w:lvl w:ilvl="6">
+      <w:start w:val="1"/>
+      <w:numFmt w:val="decimal"/>
+      <w:lvlText w:val="%1.%2.%3.%4.%5.%6.%7."/>
+      <w:lvlJc w:val="left"/>
+      <w:pPr>
+        <w:ind w:left="3240" w:hanging="1080"/>
+      </w:pPr>
+    </w:lvl>
+    <w:lvl w:ilvl="7">
+      <w:start w:val="1"/>
+      <w:numFmt w:val="decimal"/>
+      <w:lvlText w:val="%1.%2.%3.%4.%5.%6.%7.%8."/>
+      <w:lvlJc w:val="left"/>
+      <w:pPr>
+        <w:ind w:left="3744" w:hanging="1224"/>
+      </w:pPr>
+    </w:lvl>
+    <w:lvl w:ilvl="8">
+      <w:start w:val="1"/>
+      <w:numFmt w:val="decimal"/>
+      <w:lvlText w:val="%1.%2.%3.%4.%5.%6.%7.%8.%9."/>
+      <w:lvlJc w:val="left"/>
+      <w:pPr>
+        <w:ind w:left="4320" w:hanging="1440"/>
+      </w:pPr>
+    </w:lvl>
+  </w:abstractNum>
+  <w:abstractNum w:abstractNumId="4" w15:restartNumberingAfterBreak="0">
     <w:nsid w:val="53AA6948"/>
     <w:multiLevelType w:val="multilevel"/>
     <w:tmpl w:val="0419001F"/>
@@ -2316,7 +2495,7 @@
       </w:pPr>
     </w:lvl>
   </w:abstractNum>
-  <w:abstractNum w:abstractNumId="4" w15:restartNumberingAfterBreak="0">
+  <w:abstractNum w:abstractNumId="5" w15:restartNumberingAfterBreak="0">
     <w:nsid w:val="60FA20C5"/>
     <w:multiLevelType w:val="hybridMultilevel"/>
     <w:tmpl w:val="A2B6C824"/>
@@ -2406,7 +2585,7 @@
       </w:pPr>
     </w:lvl>
   </w:abstractNum>
-  <w:abstractNum w:abstractNumId="5" w15:restartNumberingAfterBreak="0">
+  <w:abstractNum w:abstractNumId="6" w15:restartNumberingAfterBreak="0">
     <w:nsid w:val="7B176428"/>
     <w:multiLevelType w:val="hybridMultilevel"/>
     <w:tmpl w:val="8BA85038"/>
@@ -2492,7 +2671,7 @@
       </w:pPr>
     </w:lvl>
   </w:abstractNum>
-  <w:abstractNum w:abstractNumId="6" w15:restartNumberingAfterBreak="0">
+  <w:abstractNum w:abstractNumId="7" w15:restartNumberingAfterBreak="0">
     <w:nsid w:val="7B3A3145"/>
     <w:multiLevelType w:val="multilevel"/>
     <w:tmpl w:val="0419001F"/>
@@ -2579,25 +2758,28 @@
     </w:lvl>
   </w:abstractNum>
   <w:num w:numId="1" w16cid:durableId="619339043">
-    <w:abstractNumId w:val="6"/>
+    <w:abstractNumId w:val="7"/>
   </w:num>
   <w:num w:numId="2" w16cid:durableId="1532063590">
-    <w:abstractNumId w:val="3"/>
+    <w:abstractNumId w:val="4"/>
   </w:num>
   <w:num w:numId="3" w16cid:durableId="1633975384">
     <w:abstractNumId w:val="1"/>
   </w:num>
   <w:num w:numId="4" w16cid:durableId="239876708">
-    <w:abstractNumId w:val="4"/>
+    <w:abstractNumId w:val="5"/>
   </w:num>
   <w:num w:numId="5" w16cid:durableId="913122984">
     <w:abstractNumId w:val="0"/>
   </w:num>
   <w:num w:numId="6" w16cid:durableId="1753239643">
-    <w:abstractNumId w:val="5"/>
+    <w:abstractNumId w:val="6"/>
   </w:num>
   <w:num w:numId="7" w16cid:durableId="779031727">
     <w:abstractNumId w:val="2"/>
+  </w:num>
+  <w:num w:numId="8" w16cid:durableId="2071267689">
+    <w:abstractNumId w:val="3"/>
   </w:num>
 </w:numbering>
 </file>

</xml_diff>